<commit_message>
the test of 'diff'
</commit_message>
<xml_diff>
--- a/疙瘩.docx
+++ b/疙瘩.docx
@@ -5,7 +5,7 @@
     <w:p>
       <w:pPr>
         <w:rPr>
-          <w:rFonts w:hint="eastAsia" w:eastAsiaTheme="minorEastAsia"/>
+          <w:rFonts w:hint="eastAsia"/>
           <w:lang w:val="en-US" w:eastAsia="zh-CN"/>
         </w:rPr>
       </w:pPr>
@@ -15,6 +15,21 @@
           <w:lang w:val="en-US" w:eastAsia="zh-CN"/>
         </w:rPr>
         <w:t>疙瘩</w:t>
+      </w:r>
+    </w:p>
+    <w:p>
+      <w:pPr>
+        <w:rPr>
+          <w:rFonts w:hint="default"/>
+          <w:lang w:val="en-US" w:eastAsia="zh-CN"/>
+        </w:rPr>
+      </w:pPr>
+      <w:r>
+        <w:rPr>
+          <w:rFonts w:hint="eastAsia"/>
+          <w:lang w:val="en-US" w:eastAsia="zh-CN"/>
+        </w:rPr>
+        <w:t>五星红旗迎风飘扬12321</w:t>
       </w:r>
       <w:bookmarkStart w:id="0" w:name="_GoBack"/>
       <w:bookmarkEnd w:id="0"/>
@@ -105,7 +120,7 @@
     <w:lsdException w:qFormat="1" w:unhideWhenUsed="0" w:uiPriority="0" w:semiHidden="0" w:name="Title"/>
     <w:lsdException w:unhideWhenUsed="0" w:uiPriority="0" w:semiHidden="0" w:name="Closing"/>
     <w:lsdException w:unhideWhenUsed="0" w:uiPriority="0" w:semiHidden="0" w:name="Signature"/>
-    <w:lsdException w:unhideWhenUsed="0" w:uiPriority="0" w:name="Default Paragraph Font"/>
+    <w:lsdException w:qFormat="1" w:unhideWhenUsed="0" w:uiPriority="0" w:name="Default Paragraph Font"/>
     <w:lsdException w:unhideWhenUsed="0" w:uiPriority="0" w:semiHidden="0" w:name="Body Text"/>
     <w:lsdException w:unhideWhenUsed="0" w:uiPriority="0" w:semiHidden="0" w:name="Body Text Indent"/>
     <w:lsdException w:unhideWhenUsed="0" w:uiPriority="0" w:semiHidden="0" w:name="List Continue"/>
@@ -308,6 +323,7 @@
   <w:style w:type="character" w:default="1" w:styleId="3">
     <w:name w:val="Default Paragraph Font"/>
     <w:semiHidden/>
+    <w:qFormat/>
     <w:uiPriority w:val="0"/>
   </w:style>
   <w:style w:type="table" w:default="1" w:styleId="2">

</xml_diff>